<commit_message>
Successfully creating settlement letters from a single trade
</commit_message>
<xml_diff>
--- a/backend/templates/Template Spot Carta Instrucción Banco ABC (Entrega Física).docx
+++ b/backend/templates/Template Spot Carta Instrucción Banco ABC (Entrega Física).docx
@@ -709,7 +709,7 @@
           <w:szCs w:val="20"/>
           <w:lang w:val="es-CL"/>
         </w:rPr>
-        <w:t>codigo_comercio</w:t>
+        <w:t>central_bank_trade_code</w:t>
       </w:r>
       <w:proofErr w:type="spellEnd"/>
       <w:r>
@@ -733,12 +733,12 @@
     </w:p>
     <w:p>
       <w:pPr>
-        <w:spacing w:before="240"/>
-        <w:rPr>
-          <w:rFonts w:ascii="Manrope" w:hAnsi="Manrope"/>
-          <w:sz w:val="20"/>
-          <w:szCs w:val="20"/>
-          <w:lang w:val="en-US"/>
+        <w:spacing w:after="120" w:line="240" w:lineRule="auto"/>
+        <w:rPr>
+          <w:rFonts w:ascii="Manrope" w:hAnsi="Manrope"/>
+          <w:sz w:val="20"/>
+          <w:szCs w:val="20"/>
+          <w:lang w:val="es-CL"/>
         </w:rPr>
       </w:pPr>
       <w:r>
@@ -746,27 +746,9 @@
           <w:rFonts w:ascii="Manrope" w:hAnsi="Manrope"/>
           <w:sz w:val="20"/>
           <w:szCs w:val="20"/>
-          <w:lang w:val="en-US"/>
-        </w:rPr>
-        <w:t xml:space="preserve">Por favor </w:t>
-      </w:r>
-      <w:r>
-        <w:rPr>
-          <w:rFonts w:ascii="Manrope" w:hAnsi="Manrope"/>
-          <w:sz w:val="20"/>
-          <w:szCs w:val="20"/>
-          <w:lang w:val="en-US"/>
-        </w:rPr>
-        <w:t>{action_currency_1}</w:t>
-      </w:r>
-      <w:r>
-        <w:rPr>
-          <w:rFonts w:ascii="Manrope" w:hAnsi="Manrope"/>
-          <w:sz w:val="20"/>
-          <w:szCs w:val="20"/>
-          <w:lang w:val="en-US"/>
-        </w:rPr>
-        <w:t xml:space="preserve"> </w:t>
+          <w:lang w:val="es-CL"/>
+        </w:rPr>
+        <w:t>CUENTA PARA RECIBIR {</w:t>
       </w:r>
       <w:proofErr w:type="spellStart"/>
       <w:r>
@@ -774,9 +756,9 @@
           <w:rFonts w:ascii="Manrope" w:hAnsi="Manrope"/>
           <w:sz w:val="20"/>
           <w:szCs w:val="20"/>
-          <w:lang w:val="en-US"/>
-        </w:rPr>
-        <w:t>los</w:t>
+          <w:lang w:val="es-CL"/>
+        </w:rPr>
+        <w:t>abonar_currency</w:t>
       </w:r>
       <w:proofErr w:type="spellEnd"/>
       <w:r>
@@ -784,224 +766,80 @@
           <w:rFonts w:ascii="Manrope" w:hAnsi="Manrope"/>
           <w:sz w:val="20"/>
           <w:szCs w:val="20"/>
-          <w:lang w:val="en-US"/>
-        </w:rPr>
-        <w:t xml:space="preserve"> </w:t>
-      </w:r>
-      <w:r>
-        <w:rPr>
-          <w:rFonts w:ascii="Manrope" w:hAnsi="Manrope"/>
-          <w:sz w:val="20"/>
-          <w:szCs w:val="20"/>
-          <w:lang w:val="en-US"/>
-        </w:rPr>
-        <w:t>{currency_1</w:t>
-      </w:r>
-      <w:r>
-        <w:rPr>
-          <w:rFonts w:ascii="Manrope" w:hAnsi="Manrope"/>
-          <w:sz w:val="20"/>
-          <w:szCs w:val="20"/>
-          <w:lang w:val="en-US"/>
-        </w:rPr>
-        <w:t>}</w:t>
-      </w:r>
-      <w:r>
-        <w:rPr>
-          <w:rFonts w:ascii="Manrope" w:hAnsi="Manrope"/>
-          <w:sz w:val="20"/>
-          <w:szCs w:val="20"/>
-          <w:lang w:val="en-US"/>
-        </w:rPr>
-        <w:t xml:space="preserve"> </w:t>
-      </w:r>
-      <w:proofErr w:type="spellStart"/>
-      <w:r>
-        <w:rPr>
-          <w:rFonts w:ascii="Manrope" w:hAnsi="Manrope"/>
-          <w:sz w:val="20"/>
-          <w:szCs w:val="20"/>
-          <w:lang w:val="en-US"/>
-        </w:rPr>
-        <w:t>en</w:t>
-      </w:r>
-      <w:proofErr w:type="spellEnd"/>
-      <w:r>
-        <w:rPr>
-          <w:rFonts w:ascii="Manrope" w:hAnsi="Manrope"/>
-          <w:sz w:val="20"/>
-          <w:szCs w:val="20"/>
-          <w:lang w:val="en-US"/>
-        </w:rPr>
-        <w:t xml:space="preserve"> </w:t>
-      </w:r>
-      <w:r>
-        <w:rPr>
-          <w:rFonts w:ascii="Manrope" w:hAnsi="Manrope"/>
-          <w:sz w:val="20"/>
-          <w:szCs w:val="20"/>
-          <w:lang w:val="en-US"/>
-        </w:rPr>
-        <w:t xml:space="preserve">la </w:t>
-      </w:r>
-      <w:proofErr w:type="spellStart"/>
-      <w:r>
-        <w:rPr>
-          <w:rFonts w:ascii="Manrope" w:hAnsi="Manrope"/>
-          <w:sz w:val="20"/>
-          <w:szCs w:val="20"/>
-          <w:lang w:val="en-US"/>
-        </w:rPr>
-        <w:t>siguiente</w:t>
-      </w:r>
-      <w:proofErr w:type="spellEnd"/>
-      <w:r>
-        <w:rPr>
-          <w:rFonts w:ascii="Manrope" w:hAnsi="Manrope"/>
-          <w:sz w:val="20"/>
-          <w:szCs w:val="20"/>
-          <w:lang w:val="en-US"/>
-        </w:rPr>
-        <w:t xml:space="preserve"> </w:t>
-      </w:r>
-      <w:proofErr w:type="spellStart"/>
-      <w:r>
-        <w:rPr>
-          <w:rFonts w:ascii="Manrope" w:hAnsi="Manrope"/>
-          <w:sz w:val="20"/>
-          <w:szCs w:val="20"/>
-          <w:lang w:val="en-US"/>
-        </w:rPr>
-        <w:t>cuenta</w:t>
-      </w:r>
-      <w:proofErr w:type="spellEnd"/>
-      <w:r>
-        <w:rPr>
-          <w:rFonts w:ascii="Manrope" w:hAnsi="Manrope"/>
-          <w:sz w:val="20"/>
-          <w:szCs w:val="20"/>
-          <w:lang w:val="en-US"/>
-        </w:rPr>
-        <w:t xml:space="preserve">: </w:t>
-      </w:r>
-      <w:r>
-        <w:rPr>
-          <w:rFonts w:ascii="Manrope" w:hAnsi="Manrope"/>
-          <w:sz w:val="20"/>
-          <w:szCs w:val="20"/>
-          <w:lang w:val="en-US"/>
-        </w:rPr>
-        <w:t>{account_number</w:t>
-      </w:r>
-      <w:r>
-        <w:rPr>
-          <w:rFonts w:ascii="Manrope" w:hAnsi="Manrope"/>
-          <w:sz w:val="20"/>
-          <w:szCs w:val="20"/>
-          <w:lang w:val="en-US"/>
-        </w:rPr>
-        <w:t>_currency_1</w:t>
-      </w:r>
-      <w:r>
-        <w:rPr>
-          <w:rFonts w:ascii="Manrope" w:hAnsi="Manrope"/>
-          <w:sz w:val="20"/>
-          <w:szCs w:val="20"/>
-          <w:lang w:val="en-US"/>
-        </w:rPr>
-        <w:t>}, {account_bank</w:t>
-      </w:r>
-      <w:r>
-        <w:rPr>
-          <w:rFonts w:ascii="Manrope" w:hAnsi="Manrope"/>
-          <w:sz w:val="20"/>
-          <w:szCs w:val="20"/>
-          <w:lang w:val="en-US"/>
-        </w:rPr>
-        <w:t>_currency_1</w:t>
-      </w:r>
-      <w:r>
-        <w:rPr>
-          <w:rFonts w:ascii="Manrope" w:hAnsi="Manrope"/>
-          <w:sz w:val="20"/>
-          <w:szCs w:val="20"/>
-          <w:lang w:val="en-US"/>
-        </w:rPr>
-        <w:t>}</w:t>
+          <w:lang w:val="es-CL"/>
+        </w:rPr>
+        <w:t>}:</w:t>
       </w:r>
     </w:p>
     <w:p>
       <w:pPr>
-        <w:spacing w:before="240"/>
-        <w:rPr>
-          <w:rFonts w:ascii="Manrope" w:hAnsi="Manrope"/>
-          <w:sz w:val="20"/>
-          <w:szCs w:val="20"/>
-          <w:lang w:val="en-US"/>
+        <w:spacing w:after="120" w:line="240" w:lineRule="auto"/>
+        <w:rPr>
+          <w:rFonts w:ascii="Manrope" w:hAnsi="Manrope"/>
+          <w:sz w:val="20"/>
+          <w:szCs w:val="20"/>
+          <w:lang w:val="es-CL"/>
         </w:rPr>
       </w:pPr>
-      <w:r>
-        <w:rPr>
-          <w:rFonts w:ascii="Manrope" w:hAnsi="Manrope"/>
-          <w:sz w:val="20"/>
-          <w:szCs w:val="20"/>
-          <w:lang w:val="en-US"/>
-        </w:rPr>
-        <w:t>P</w:t>
-      </w:r>
-      <w:r>
-        <w:rPr>
-          <w:rFonts w:ascii="Manrope" w:hAnsi="Manrope"/>
-          <w:sz w:val="20"/>
-          <w:szCs w:val="20"/>
-          <w:lang w:val="en-US"/>
-        </w:rPr>
-        <w:t>o</w:t>
-      </w:r>
-      <w:r>
-        <w:rPr>
-          <w:rFonts w:ascii="Manrope" w:hAnsi="Manrope"/>
-          <w:sz w:val="20"/>
-          <w:szCs w:val="20"/>
-          <w:lang w:val="en-US"/>
-        </w:rPr>
-        <w:t xml:space="preserve">r favor </w:t>
-      </w:r>
-      <w:r>
-        <w:rPr>
-          <w:rFonts w:ascii="Manrope" w:hAnsi="Manrope"/>
-          <w:sz w:val="20"/>
-          <w:szCs w:val="20"/>
-          <w:lang w:val="en-US"/>
-        </w:rPr>
-        <w:t>{action_currency_</w:t>
-      </w:r>
-      <w:r>
-        <w:rPr>
-          <w:rFonts w:ascii="Manrope" w:hAnsi="Manrope"/>
-          <w:sz w:val="20"/>
-          <w:szCs w:val="20"/>
-          <w:lang w:val="en-US"/>
-        </w:rPr>
-        <w:t>2</w:t>
-      </w:r>
-      <w:r>
-        <w:rPr>
-          <w:rFonts w:ascii="Manrope" w:hAnsi="Manrope"/>
-          <w:sz w:val="20"/>
-          <w:szCs w:val="20"/>
-          <w:lang w:val="en-US"/>
+      <w:proofErr w:type="spellStart"/>
+      <w:r>
+        <w:rPr>
+          <w:rFonts w:ascii="Manrope" w:hAnsi="Manrope"/>
+          <w:sz w:val="20"/>
+          <w:szCs w:val="20"/>
+          <w:lang w:val="es-CL"/>
+        </w:rPr>
+        <w:t>Número</w:t>
+      </w:r>
+      <w:proofErr w:type="spellEnd"/>
+      <w:r>
+        <w:rPr>
+          <w:rFonts w:ascii="Manrope" w:hAnsi="Manrope"/>
+          <w:sz w:val="20"/>
+          <w:szCs w:val="20"/>
+          <w:lang w:val="es-CL"/>
+        </w:rPr>
+        <w:t>: {</w:t>
+      </w:r>
+      <w:proofErr w:type="spellStart"/>
+      <w:r>
+        <w:rPr>
+          <w:rFonts w:ascii="Manrope" w:hAnsi="Manrope"/>
+          <w:sz w:val="20"/>
+          <w:szCs w:val="20"/>
+          <w:lang w:val="es-CL"/>
+        </w:rPr>
+        <w:t>abonar_account_number</w:t>
+      </w:r>
+      <w:proofErr w:type="spellEnd"/>
+      <w:r>
+        <w:rPr>
+          <w:rFonts w:ascii="Manrope" w:hAnsi="Manrope"/>
+          <w:sz w:val="20"/>
+          <w:szCs w:val="20"/>
+          <w:lang w:val="es-CL"/>
         </w:rPr>
         <w:t>}</w:t>
       </w:r>
-      <w:r>
-        <w:rPr>
-          <w:rFonts w:ascii="Manrope" w:hAnsi="Manrope"/>
-          <w:sz w:val="20"/>
-          <w:szCs w:val="20"/>
-          <w:lang w:val="en-US"/>
-        </w:rPr>
-        <w:t xml:space="preserve"> </w:t>
+    </w:p>
+    <w:p>
+      <w:pPr>
+        <w:spacing w:after="240" w:line="240" w:lineRule="auto"/>
+        <w:rPr>
+          <w:rFonts w:ascii="Manrope" w:hAnsi="Manrope"/>
+          <w:sz w:val="20"/>
+          <w:szCs w:val="20"/>
+          <w:lang w:val="es-CL"/>
+        </w:rPr>
+      </w:pPr>
+      <w:r>
+        <w:rPr>
+          <w:rFonts w:ascii="Manrope" w:hAnsi="Manrope"/>
+          <w:sz w:val="20"/>
+          <w:szCs w:val="20"/>
+          <w:lang w:val="es-CL"/>
+        </w:rPr>
+        <w:t>Banco: {</w:t>
       </w:r>
       <w:proofErr w:type="spellStart"/>
       <w:r>
@@ -1009,9 +847,9 @@
           <w:rFonts w:ascii="Manrope" w:hAnsi="Manrope"/>
           <w:sz w:val="20"/>
           <w:szCs w:val="20"/>
-          <w:lang w:val="en-US"/>
-        </w:rPr>
-        <w:t>los</w:t>
+          <w:lang w:val="es-CL"/>
+        </w:rPr>
+        <w:t>abonar_bank_name</w:t>
       </w:r>
       <w:proofErr w:type="spellEnd"/>
       <w:r>
@@ -1019,9 +857,29 @@
           <w:rFonts w:ascii="Manrope" w:hAnsi="Manrope"/>
           <w:sz w:val="20"/>
           <w:szCs w:val="20"/>
-          <w:lang w:val="en-US"/>
-        </w:rPr>
-        <w:t xml:space="preserve"> {currency_2} </w:t>
+          <w:lang w:val="es-CL"/>
+        </w:rPr>
+        <w:t>}</w:t>
+      </w:r>
+    </w:p>
+    <w:p>
+      <w:pPr>
+        <w:spacing w:after="120" w:line="240" w:lineRule="auto"/>
+        <w:rPr>
+          <w:rFonts w:ascii="Manrope" w:hAnsi="Manrope"/>
+          <w:sz w:val="20"/>
+          <w:szCs w:val="20"/>
+          <w:lang w:val="es-CL"/>
+        </w:rPr>
+      </w:pPr>
+      <w:r>
+        <w:rPr>
+          <w:rFonts w:ascii="Manrope" w:hAnsi="Manrope"/>
+          <w:sz w:val="20"/>
+          <w:szCs w:val="20"/>
+          <w:lang w:val="es-CL"/>
+        </w:rPr>
+        <w:t>CUENTA PARA PAGAR {</w:t>
       </w:r>
       <w:proofErr w:type="spellStart"/>
       <w:r>
@@ -1029,9 +887,9 @@
           <w:rFonts w:ascii="Manrope" w:hAnsi="Manrope"/>
           <w:sz w:val="20"/>
           <w:szCs w:val="20"/>
-          <w:lang w:val="en-US"/>
-        </w:rPr>
-        <w:t>en</w:t>
+          <w:lang w:val="es-CL"/>
+        </w:rPr>
+        <w:t>cargar_currency</w:t>
       </w:r>
       <w:proofErr w:type="spellEnd"/>
       <w:r>
@@ -1039,18 +897,29 @@
           <w:rFonts w:ascii="Manrope" w:hAnsi="Manrope"/>
           <w:sz w:val="20"/>
           <w:szCs w:val="20"/>
-          <w:lang w:val="en-US"/>
-        </w:rPr>
-        <w:t xml:space="preserve"> </w:t>
-      </w:r>
-      <w:r>
-        <w:rPr>
-          <w:rFonts w:ascii="Manrope" w:hAnsi="Manrope"/>
-          <w:sz w:val="20"/>
-          <w:szCs w:val="20"/>
-          <w:lang w:val="en-US"/>
-        </w:rPr>
-        <w:t xml:space="preserve">la </w:t>
+          <w:lang w:val="es-CL"/>
+        </w:rPr>
+        <w:t>}:</w:t>
+      </w:r>
+    </w:p>
+    <w:p>
+      <w:pPr>
+        <w:spacing w:after="120" w:line="240" w:lineRule="auto"/>
+        <w:rPr>
+          <w:rFonts w:ascii="Manrope" w:hAnsi="Manrope"/>
+          <w:sz w:val="20"/>
+          <w:szCs w:val="20"/>
+          <w:lang w:val="es-CL"/>
+        </w:rPr>
+      </w:pPr>
+      <w:r>
+        <w:rPr>
+          <w:rFonts w:ascii="Manrope" w:hAnsi="Manrope"/>
+          <w:sz w:val="20"/>
+          <w:szCs w:val="20"/>
+          <w:lang w:val="es-CL"/>
+        </w:rPr>
+        <w:t>Número: {</w:t>
       </w:r>
       <w:proofErr w:type="spellStart"/>
       <w:r>
@@ -1058,9 +927,9 @@
           <w:rFonts w:ascii="Manrope" w:hAnsi="Manrope"/>
           <w:sz w:val="20"/>
           <w:szCs w:val="20"/>
-          <w:lang w:val="en-US"/>
-        </w:rPr>
-        <w:t>siguiente</w:t>
+          <w:lang w:val="es-CL"/>
+        </w:rPr>
+        <w:t>cargar_account_number</w:t>
       </w:r>
       <w:proofErr w:type="spellEnd"/>
       <w:r>
@@ -1068,20 +937,39 @@
           <w:rFonts w:ascii="Manrope" w:hAnsi="Manrope"/>
           <w:sz w:val="20"/>
           <w:szCs w:val="20"/>
-          <w:lang w:val="en-US"/>
-        </w:rPr>
-        <w:t xml:space="preserve"> </w:t>
+          <w:lang w:val="es-CL"/>
+        </w:rPr>
+        <w:t>}</w:t>
+      </w:r>
+    </w:p>
+    <w:p>
+      <w:pPr>
+        <w:spacing w:after="240" w:line="240" w:lineRule="auto"/>
+        <w:rPr>
+          <w:rFonts w:ascii="Manrope" w:hAnsi="Manrope"/>
+          <w:sz w:val="20"/>
+          <w:szCs w:val="20"/>
+          <w:lang w:val="es-CL"/>
+        </w:rPr>
+      </w:pPr>
+      <w:r>
+        <w:rPr>
+          <w:rFonts w:ascii="Manrope" w:hAnsi="Manrope"/>
+          <w:sz w:val="20"/>
+          <w:szCs w:val="20"/>
+          <w:lang w:val="es-CL"/>
+        </w:rPr>
+        <w:t>Banco: {</w:t>
       </w:r>
       <w:proofErr w:type="spellStart"/>
-      <w:proofErr w:type="gramStart"/>
-      <w:r>
-        <w:rPr>
-          <w:rFonts w:ascii="Manrope" w:hAnsi="Manrope"/>
-          <w:sz w:val="20"/>
-          <w:szCs w:val="20"/>
-          <w:lang w:val="en-US"/>
-        </w:rPr>
-        <w:t>cuenta</w:t>
+      <w:r>
+        <w:rPr>
+          <w:rFonts w:ascii="Manrope" w:hAnsi="Manrope"/>
+          <w:sz w:val="20"/>
+          <w:szCs w:val="20"/>
+          <w:lang w:val="es-CL"/>
+        </w:rPr>
+        <w:t>cargar_bank_name</w:t>
       </w:r>
       <w:proofErr w:type="spellEnd"/>
       <w:r>
@@ -1089,80 +977,7 @@
           <w:rFonts w:ascii="Manrope" w:hAnsi="Manrope"/>
           <w:sz w:val="20"/>
           <w:szCs w:val="20"/>
-          <w:lang w:val="en-US"/>
-        </w:rPr>
-        <w:t>:</w:t>
-      </w:r>
-      <w:r>
-        <w:rPr>
-          <w:rFonts w:ascii="Manrope" w:hAnsi="Manrope"/>
-          <w:sz w:val="20"/>
-          <w:szCs w:val="20"/>
-          <w:lang w:val="en-US"/>
-        </w:rPr>
-        <w:t>{</w:t>
-      </w:r>
-      <w:proofErr w:type="gramEnd"/>
-      <w:r>
-        <w:rPr>
-          <w:rFonts w:ascii="Manrope" w:hAnsi="Manrope"/>
-          <w:sz w:val="20"/>
-          <w:szCs w:val="20"/>
-          <w:lang w:val="en-US"/>
-        </w:rPr>
-        <w:t>account_number</w:t>
-      </w:r>
-      <w:r>
-        <w:rPr>
-          <w:rFonts w:ascii="Manrope" w:hAnsi="Manrope"/>
-          <w:sz w:val="20"/>
-          <w:szCs w:val="20"/>
-          <w:lang w:val="en-US"/>
-        </w:rPr>
-        <w:t>_cur</w:t>
-      </w:r>
-      <w:r>
-        <w:rPr>
-          <w:rFonts w:ascii="Manrope" w:hAnsi="Manrope"/>
-          <w:sz w:val="20"/>
-          <w:szCs w:val="20"/>
-          <w:lang w:val="en-US"/>
-        </w:rPr>
-        <w:t>rency_2</w:t>
-      </w:r>
-      <w:r>
-        <w:rPr>
-          <w:rFonts w:ascii="Manrope" w:hAnsi="Manrope"/>
-          <w:sz w:val="20"/>
-          <w:szCs w:val="20"/>
-          <w:lang w:val="en-US"/>
-        </w:rPr>
-        <w:t>}, {account_</w:t>
-      </w:r>
-      <w:r>
-        <w:rPr>
-          <w:rFonts w:ascii="Manrope" w:hAnsi="Manrope"/>
-          <w:sz w:val="20"/>
-          <w:szCs w:val="20"/>
-          <w:lang w:val="en-US"/>
-        </w:rPr>
-        <w:t>bank</w:t>
-      </w:r>
-      <w:r>
-        <w:rPr>
-          <w:rFonts w:ascii="Manrope" w:hAnsi="Manrope"/>
-          <w:sz w:val="20"/>
-          <w:szCs w:val="20"/>
-          <w:lang w:val="en-US"/>
-        </w:rPr>
-        <w:t>_currency_2</w:t>
-      </w:r>
-      <w:r>
-        <w:rPr>
-          <w:rFonts w:ascii="Manrope" w:hAnsi="Manrope"/>
-          <w:sz w:val="20"/>
-          <w:szCs w:val="20"/>
-          <w:lang w:val="en-US"/>
+          <w:lang w:val="es-CL"/>
         </w:rPr>
         <w:t>}</w:t>
       </w:r>

</xml_diff>